<commit_message>
modified file named test plan for the order process
</commit_message>
<xml_diff>
--- a/test plan for the order process.docx
+++ b/test plan for the order process.docx
@@ -78,78 +78,458 @@
       <w:pPr>
         <w:pStyle w:val="ListParagraph"/>
         <w:numPr>
-          <w:ilvl w:val="0"/>
-          <w:numId w:val="2"/>
-        </w:numPr>
-      </w:pPr>
-      <w:r>
-        <w:t>Define the Test Objectives</w:t>
-      </w:r>
-    </w:p>
-    <w:p>
-      <w:pPr>
-        <w:pStyle w:val="ListParagraph"/>
-        <w:numPr>
-          <w:ilvl w:val="0"/>
-          <w:numId w:val="2"/>
-        </w:numPr>
-      </w:pPr>
-      <w:r>
-        <w:t>Define Test Criteria</w:t>
-      </w:r>
-    </w:p>
-    <w:p>
-      <w:pPr>
-        <w:pStyle w:val="ListParagraph"/>
-        <w:numPr>
-          <w:ilvl w:val="0"/>
-          <w:numId w:val="2"/>
-        </w:numPr>
-      </w:pPr>
-      <w:r>
-        <w:t>Resource Planning</w:t>
-      </w:r>
-    </w:p>
-    <w:p>
-      <w:pPr>
-        <w:pStyle w:val="ListParagraph"/>
-        <w:numPr>
-          <w:ilvl w:val="0"/>
-          <w:numId w:val="2"/>
-        </w:numPr>
-      </w:pPr>
-      <w:r>
-        <w:t>Plan Test Environment</w:t>
-      </w:r>
-    </w:p>
-    <w:p>
-      <w:pPr>
-        <w:pStyle w:val="ListParagraph"/>
-        <w:numPr>
-          <w:ilvl w:val="0"/>
-          <w:numId w:val="2"/>
-        </w:numPr>
-      </w:pPr>
-      <w:r>
-        <w:t>Schedule &amp; Estimation</w:t>
-      </w:r>
-    </w:p>
-    <w:p>
-      <w:pPr>
-        <w:pStyle w:val="ListParagraph"/>
-        <w:numPr>
-          <w:ilvl w:val="0"/>
-          <w:numId w:val="2"/>
-        </w:numPr>
-      </w:pPr>
-      <w:r>
-        <w:t>Determine Test Deliverables</w:t>
-      </w:r>
-    </w:p>
-    <w:p>
+          <w:ilvl w:val="1"/>
+          <w:numId w:val="2"/>
+        </w:numPr>
+      </w:pPr>
+      <w:r>
+        <w:t>Define Scope of Testing</w:t>
+      </w:r>
+    </w:p>
+    <w:p>
+      <w:pPr>
+        <w:pStyle w:val="ListParagraph"/>
+        <w:numPr>
+          <w:ilvl w:val="2"/>
+          <w:numId w:val="2"/>
+        </w:numPr>
+      </w:pPr>
+      <w:r>
+        <w:t>“Add to Cart” option is functional from everywhere</w:t>
+      </w:r>
+    </w:p>
+    <w:p>
+      <w:pPr>
+        <w:pStyle w:val="ListParagraph"/>
+        <w:numPr>
+          <w:ilvl w:val="2"/>
+          <w:numId w:val="2"/>
+        </w:numPr>
+      </w:pPr>
+      <w:r>
+        <w:t>“View Cart” took to https://www.walcart.com/checkout/cart/</w:t>
+      </w:r>
+    </w:p>
+    <w:p>
+      <w:pPr>
+        <w:pStyle w:val="ListParagraph"/>
+        <w:numPr>
+          <w:ilvl w:val="2"/>
+          <w:numId w:val="2"/>
+        </w:numPr>
+      </w:pPr>
+      <w:r>
+        <w:t>All items are showing appropriately at “View Cart”</w:t>
+      </w:r>
+    </w:p>
+    <w:p>
+      <w:pPr>
+        <w:pStyle w:val="ListParagraph"/>
+        <w:numPr>
+          <w:ilvl w:val="2"/>
+          <w:numId w:val="2"/>
+        </w:numPr>
+      </w:pPr>
+      <w:r>
+        <w:t>Updating items and quantity reflect appropriately at “View Cart”</w:t>
+      </w:r>
+    </w:p>
+    <w:p>
+      <w:pPr>
+        <w:pStyle w:val="ListParagraph"/>
+        <w:numPr>
+          <w:ilvl w:val="2"/>
+          <w:numId w:val="2"/>
+        </w:numPr>
+      </w:pPr>
+      <w:r>
+        <w:t>Summery total should show appropriate amount, before and after apply coupon/ Discount Code</w:t>
+      </w:r>
+    </w:p>
+    <w:p>
+      <w:pPr>
+        <w:pStyle w:val="ListParagraph"/>
+        <w:numPr>
+          <w:ilvl w:val="2"/>
+          <w:numId w:val="2"/>
+        </w:numPr>
+      </w:pPr>
+      <w:r>
+        <w:t>Checkout process for login /without logged-in users</w:t>
+      </w:r>
+    </w:p>
+    <w:p>
+      <w:pPr>
+        <w:pStyle w:val="ListParagraph"/>
+        <w:numPr>
+          <w:ilvl w:val="2"/>
+          <w:numId w:val="2"/>
+        </w:numPr>
+      </w:pPr>
+      <w:r>
+        <w:t xml:space="preserve">Updating items, prices and quantity reflect appropriately at https://www.walcart.com/checkout/#shipping </w:t>
+      </w:r>
+    </w:p>
+    <w:p>
+      <w:pPr>
+        <w:pStyle w:val="ListParagraph"/>
+        <w:numPr>
+          <w:ilvl w:val="2"/>
+          <w:numId w:val="2"/>
+        </w:numPr>
+      </w:pPr>
+      <w:r>
+        <w:t>Check the payment methods is functional</w:t>
+      </w:r>
       <w:bookmarkStart w:id="0" w:name="_GoBack"/>
       <w:bookmarkEnd w:id="0"/>
     </w:p>
+    <w:p>
+      <w:pPr>
+        <w:pStyle w:val="ListParagraph"/>
+        <w:numPr>
+          <w:ilvl w:val="1"/>
+          <w:numId w:val="2"/>
+        </w:numPr>
+      </w:pPr>
+      <w:r>
+        <w:t>Identify Testing Type</w:t>
+      </w:r>
+    </w:p>
+    <w:p>
+      <w:pPr>
+        <w:pStyle w:val="ListParagraph"/>
+        <w:numPr>
+          <w:ilvl w:val="2"/>
+          <w:numId w:val="2"/>
+        </w:numPr>
+      </w:pPr>
+      <w:r>
+        <w:t>Unit Testing</w:t>
+      </w:r>
+    </w:p>
+    <w:p>
+      <w:pPr>
+        <w:pStyle w:val="ListParagraph"/>
+        <w:numPr>
+          <w:ilvl w:val="2"/>
+          <w:numId w:val="2"/>
+        </w:numPr>
+      </w:pPr>
+      <w:r>
+        <w:t>API Testing</w:t>
+      </w:r>
+    </w:p>
+    <w:p>
+      <w:pPr>
+        <w:pStyle w:val="ListParagraph"/>
+        <w:numPr>
+          <w:ilvl w:val="2"/>
+          <w:numId w:val="2"/>
+        </w:numPr>
+      </w:pPr>
+      <w:r>
+        <w:t>Integration Testing</w:t>
+      </w:r>
+    </w:p>
+    <w:p>
+      <w:pPr>
+        <w:pStyle w:val="ListParagraph"/>
+        <w:numPr>
+          <w:ilvl w:val="2"/>
+          <w:numId w:val="2"/>
+        </w:numPr>
+      </w:pPr>
+      <w:r>
+        <w:t>System Testing</w:t>
+      </w:r>
+    </w:p>
+    <w:p>
+      <w:pPr>
+        <w:pStyle w:val="ListParagraph"/>
+        <w:numPr>
+          <w:ilvl w:val="2"/>
+          <w:numId w:val="2"/>
+        </w:numPr>
+      </w:pPr>
+      <w:r>
+        <w:t>Install/Uninstall Testing</w:t>
+      </w:r>
+    </w:p>
+    <w:p>
+      <w:pPr>
+        <w:pStyle w:val="ListParagraph"/>
+        <w:numPr>
+          <w:ilvl w:val="2"/>
+          <w:numId w:val="2"/>
+        </w:numPr>
+      </w:pPr>
+      <w:r>
+        <w:t>Agile testing</w:t>
+      </w:r>
+    </w:p>
+    <w:p>
+      <w:pPr>
+        <w:pStyle w:val="ListParagraph"/>
+        <w:numPr>
+          <w:ilvl w:val="1"/>
+          <w:numId w:val="2"/>
+        </w:numPr>
+      </w:pPr>
+      <w:r>
+        <w:t>Document Risk &amp; Issues</w:t>
+      </w:r>
+    </w:p>
+    <w:p>
+      <w:pPr>
+        <w:pStyle w:val="ListParagraph"/>
+        <w:numPr>
+          <w:ilvl w:val="1"/>
+          <w:numId w:val="2"/>
+        </w:numPr>
+      </w:pPr>
+      <w:r>
+        <w:t>Create Test Logistics</w:t>
+      </w:r>
+    </w:p>
+    <w:p>
+      <w:pPr>
+        <w:pStyle w:val="ListParagraph"/>
+        <w:numPr>
+          <w:ilvl w:val="0"/>
+          <w:numId w:val="2"/>
+        </w:numPr>
+      </w:pPr>
+      <w:r>
+        <w:t>Define the Test Objectives</w:t>
+      </w:r>
+    </w:p>
+    <w:p>
+      <w:pPr>
+        <w:pStyle w:val="ListParagraph"/>
+        <w:numPr>
+          <w:ilvl w:val="1"/>
+          <w:numId w:val="2"/>
+        </w:numPr>
+      </w:pPr>
+      <w:r>
+        <w:t>“Add to Cart”</w:t>
+      </w:r>
+      <w:r>
+        <w:t xml:space="preserve"> option </w:t>
+      </w:r>
+      <w:r>
+        <w:t xml:space="preserve">is functional </w:t>
+      </w:r>
+      <w:r>
+        <w:t>from everywhere</w:t>
+      </w:r>
+    </w:p>
+    <w:p>
+      <w:pPr>
+        <w:pStyle w:val="ListParagraph"/>
+        <w:numPr>
+          <w:ilvl w:val="1"/>
+          <w:numId w:val="2"/>
+        </w:numPr>
+      </w:pPr>
+      <w:r>
+        <w:t>“View Cart”</w:t>
+      </w:r>
+      <w:r>
+        <w:t xml:space="preserve"> took to </w:t>
+      </w:r>
+      <w:hyperlink r:id="rId5" w:history="1">
+        <w:r>
+          <w:rPr>
+            <w:rStyle w:val="Hyperlink"/>
+          </w:rPr>
+          <w:t>https://www.walcart.com/checkout/cart/</w:t>
+        </w:r>
+      </w:hyperlink>
+    </w:p>
+    <w:p>
+      <w:pPr>
+        <w:pStyle w:val="ListParagraph"/>
+        <w:numPr>
+          <w:ilvl w:val="1"/>
+          <w:numId w:val="2"/>
+        </w:numPr>
+      </w:pPr>
+      <w:r>
+        <w:t xml:space="preserve">All items are showing appropriately at </w:t>
+      </w:r>
+      <w:r>
+        <w:t>“View Cart”</w:t>
+      </w:r>
+    </w:p>
+    <w:p>
+      <w:pPr>
+        <w:pStyle w:val="ListParagraph"/>
+        <w:numPr>
+          <w:ilvl w:val="1"/>
+          <w:numId w:val="2"/>
+        </w:numPr>
+      </w:pPr>
+      <w:r>
+        <w:t xml:space="preserve">Updating items and quantity reflect </w:t>
+      </w:r>
+      <w:r>
+        <w:t xml:space="preserve">appropriately at </w:t>
+      </w:r>
+      <w:r>
+        <w:t>“View Cart”</w:t>
+      </w:r>
+    </w:p>
+    <w:p>
+      <w:pPr>
+        <w:pStyle w:val="ListParagraph"/>
+        <w:numPr>
+          <w:ilvl w:val="1"/>
+          <w:numId w:val="2"/>
+        </w:numPr>
+      </w:pPr>
+      <w:r>
+        <w:t>Summery total should show appropriate amount, before and after apply coupon/</w:t>
+      </w:r>
+      <w:r>
+        <w:rPr>
+          <w:rFonts w:ascii="Roboto" w:hAnsi="Roboto"/>
+          <w:color w:val="000000"/>
+          <w:shd w:val="clear" w:color="auto" w:fill="F5F5F5"/>
+        </w:rPr>
+        <w:t xml:space="preserve"> </w:t>
+      </w:r>
+      <w:r>
+        <w:t>Discount Code</w:t>
+      </w:r>
+    </w:p>
+    <w:p>
+      <w:pPr>
+        <w:pStyle w:val="ListParagraph"/>
+        <w:numPr>
+          <w:ilvl w:val="1"/>
+          <w:numId w:val="2"/>
+        </w:numPr>
+      </w:pPr>
+      <w:r>
+        <w:t>Checkout process for login /without logged-in users</w:t>
+      </w:r>
+    </w:p>
+    <w:p>
+      <w:pPr>
+        <w:pStyle w:val="ListParagraph"/>
+        <w:numPr>
+          <w:ilvl w:val="1"/>
+          <w:numId w:val="2"/>
+        </w:numPr>
+      </w:pPr>
+      <w:r>
+        <w:t>Updating items</w:t>
+      </w:r>
+      <w:r>
+        <w:t>, prices</w:t>
+      </w:r>
+      <w:r>
+        <w:t xml:space="preserve"> and quantity reflect </w:t>
+      </w:r>
+      <w:r>
+        <w:t xml:space="preserve">appropriately at </w:t>
+      </w:r>
+      <w:hyperlink r:id="rId6" w:history="1">
+        <w:r>
+          <w:rPr>
+            <w:rStyle w:val="Hyperlink"/>
+          </w:rPr>
+          <w:t>https://www.walcart.com/checkout/#shipping</w:t>
+        </w:r>
+      </w:hyperlink>
+      <w:r>
+        <w:t xml:space="preserve"> </w:t>
+      </w:r>
+    </w:p>
+    <w:p>
+      <w:pPr>
+        <w:pStyle w:val="ListParagraph"/>
+        <w:numPr>
+          <w:ilvl w:val="1"/>
+          <w:numId w:val="2"/>
+        </w:numPr>
+      </w:pPr>
+      <w:r>
+        <w:t xml:space="preserve">Check the payment methods </w:t>
+      </w:r>
+      <w:r>
+        <w:t>is functional</w:t>
+      </w:r>
+    </w:p>
+    <w:p>
+      <w:pPr>
+        <w:pStyle w:val="ListParagraph"/>
+        <w:ind w:left="1440"/>
+      </w:pPr>
+    </w:p>
+    <w:p>
+      <w:pPr>
+        <w:pStyle w:val="ListParagraph"/>
+        <w:numPr>
+          <w:ilvl w:val="0"/>
+          <w:numId w:val="2"/>
+        </w:numPr>
+      </w:pPr>
+      <w:r>
+        <w:t>Define Test Criteria</w:t>
+      </w:r>
+    </w:p>
+    <w:p>
+      <w:pPr>
+        <w:pStyle w:val="ListParagraph"/>
+        <w:numPr>
+          <w:ilvl w:val="0"/>
+          <w:numId w:val="2"/>
+        </w:numPr>
+      </w:pPr>
+      <w:r>
+        <w:t>Resource Planning</w:t>
+      </w:r>
+    </w:p>
+    <w:p>
+      <w:pPr>
+        <w:pStyle w:val="ListParagraph"/>
+        <w:numPr>
+          <w:ilvl w:val="0"/>
+          <w:numId w:val="2"/>
+        </w:numPr>
+      </w:pPr>
+      <w:r>
+        <w:t>Plan Test Environment</w:t>
+      </w:r>
+    </w:p>
+    <w:p>
+      <w:pPr>
+        <w:pStyle w:val="ListParagraph"/>
+        <w:numPr>
+          <w:ilvl w:val="0"/>
+          <w:numId w:val="2"/>
+        </w:numPr>
+      </w:pPr>
+      <w:r>
+        <w:t>Schedule &amp; Estimation</w:t>
+      </w:r>
+    </w:p>
+    <w:p>
+      <w:pPr>
+        <w:pStyle w:val="ListParagraph"/>
+        <w:numPr>
+          <w:ilvl w:val="0"/>
+          <w:numId w:val="2"/>
+        </w:numPr>
+      </w:pPr>
+      <w:r>
+        <w:t>Determine Test Deliverables</w:t>
+      </w:r>
+    </w:p>
+    <w:p/>
     <w:sectPr>
       <w:pgSz w:w="12240" w:h="15840"/>
       <w:pgMar w:top="1440" w:right="1440" w:bottom="1440" w:left="1440" w:header="720" w:footer="720" w:gutter="0"/>
@@ -288,7 +668,7 @@
         <w:ind w:left="720" w:hanging="360"/>
       </w:pPr>
     </w:lvl>
-    <w:lvl w:ilvl="1" w:tplc="04090019" w:tentative="1">
+    <w:lvl w:ilvl="1" w:tplc="04090019">
       <w:start w:val="1"/>
       <w:numFmt w:val="lowerLetter"/>
       <w:lvlText w:val="%2."/>
@@ -297,7 +677,7 @@
         <w:ind w:left="1440" w:hanging="360"/>
       </w:pPr>
     </w:lvl>
-    <w:lvl w:ilvl="2" w:tplc="0409001B" w:tentative="1">
+    <w:lvl w:ilvl="2" w:tplc="0409001B">
       <w:start w:val="1"/>
       <w:numFmt w:val="lowerRoman"/>
       <w:lvlText w:val="%3."/>
@@ -786,7 +1166,6 @@
   <w:style w:type="character" w:default="1" w:styleId="DefaultParagraphFont">
     <w:name w:val="Default Paragraph Font"/>
     <w:uiPriority w:val="1"/>
-    <w:semiHidden/>
     <w:unhideWhenUsed/>
   </w:style>
   <w:style w:type="table" w:default="1" w:styleId="TableNormal">
@@ -861,6 +1240,17 @@
       <w:ind w:left="720"/>
       <w:contextualSpacing/>
     </w:pPr>
+  </w:style>
+  <w:style w:type="character" w:styleId="Hyperlink">
+    <w:name w:val="Hyperlink"/>
+    <w:basedOn w:val="DefaultParagraphFont"/>
+    <w:uiPriority w:val="99"/>
+    <w:unhideWhenUsed/>
+    <w:rsid w:val="00054797"/>
+    <w:rPr>
+      <w:color w:val="0563C1" w:themeColor="hyperlink"/>
+      <w:u w:val="single"/>
+    </w:rPr>
   </w:style>
 </w:styles>
 </file>

</xml_diff>